<commit_message>
fixed what the merge did
</commit_message>
<xml_diff>
--- a/Apply advanced critical thinking to work processes/BSBCRT404 AT02 by Richard Pountney First Elevator Pitch.docx
+++ b/Apply advanced critical thinking to work processes/BSBCRT404 AT02 by Richard Pountney First Elevator Pitch.docx
@@ -2418,7 +2418,21 @@
               <w:rPr>
                 <w:lang w:val="en-GB" w:eastAsia="en-AU"/>
               </w:rPr>
-              <w:t xml:space="preserve"> this feeling would occur from the player being annoyed at there self for some reason or for the reason of something being so obvious. </w:t>
+              <w:t xml:space="preserve"> this feeling would occur from the player being annoyed at </w:t>
+            </w:r>
+            <w:proofErr w:type="spellStart"/>
+            <w:r>
+              <w:rPr>
+                <w:lang w:val="en-GB" w:eastAsia="en-AU"/>
+              </w:rPr>
+              <w:t>there</w:t>
+            </w:r>
+            <w:proofErr w:type="spellEnd"/>
+            <w:r>
+              <w:rPr>
+                <w:lang w:val="en-GB" w:eastAsia="en-AU"/>
+              </w:rPr>
+              <w:t xml:space="preserve"> self for some reason or for the reason of something being so obvious. </w:t>
             </w:r>
           </w:p>
         </w:tc>
@@ -3119,10 +3133,6 @@
     <w:p>
       <w:pPr>
         <w:pStyle w:val="MyStyle"/>
-        <w:numPr>
-          <w:ilvl w:val="0"/>
-          <w:numId w:val="20"/>
-        </w:numPr>
       </w:pPr>
       <w:r>
         <w:t>Hi</w:t>
@@ -3137,34 +3147,14 @@
     <w:p>
       <w:pPr>
         <w:pStyle w:val="MyStyle"/>
-        <w:numPr>
-          <w:ilvl w:val="0"/>
-          <w:numId w:val="20"/>
-        </w:numPr>
-      </w:pPr>
-      <w:r>
-        <w:t>I am here to propose my game</w:t>
+      </w:pPr>
+      <w:r>
+        <w:t>Have you ever had the feeling of curiosity to explore a big maze? Have you been able to satisfy that curiosity?</w:t>
       </w:r>
     </w:p>
     <w:p>
       <w:pPr>
         <w:pStyle w:val="MyStyle"/>
-        <w:numPr>
-          <w:ilvl w:val="0"/>
-          <w:numId w:val="20"/>
-        </w:numPr>
-      </w:pPr>
-      <w:r>
-        <w:t>Have you ever had the feeling of curiosity to explore a big maze? Have you been able to satisfy that curiosity?</w:t>
-      </w:r>
-    </w:p>
-    <w:p>
-      <w:pPr>
-        <w:pStyle w:val="MyStyle"/>
-        <w:numPr>
-          <w:ilvl w:val="0"/>
-          <w:numId w:val="20"/>
-        </w:numPr>
       </w:pPr>
       <w:r>
         <w:t>Well,</w:t>
@@ -3177,10 +3167,6 @@
       </w:r>
       <w:r>
         <w:t xml:space="preserve"> </w:t>
-      </w:r>
-      <w:r>
-        <w:br/>
-        <w:t>It is with my maze game that I am working on</w:t>
       </w:r>
     </w:p>
     <w:p>

</xml_diff>